<commit_message>
Small nits/fixups in various lessons
</commit_message>
<xml_diff>
--- a/CourseMaterials/course_documents/course_overview.docx
+++ b/CourseMaterials/course_documents/course_overview.docx
@@ -140,6 +140,12 @@
         </w:rPr>
         <w:t>Understand how programming instructions can be interpreted by different “computers”</w:t>
       </w:r>
+      <w:r>
+        <w:rPr>
+          <w:rFonts w:ascii="Garamond" w:hAnsi="Garamond"/>
+        </w:rPr>
+        <w:t>.</w:t>
+      </w:r>
     </w:p>
     <w:p>
       <w:pPr>
@@ -175,6 +181,207 @@
           <w:rFonts w:ascii="Garamond" w:hAnsi="Garamond"/>
         </w:rPr>
         <w:t>Identify common programming paradigms in everyday life.</w:t>
+      </w:r>
+    </w:p>
+    <w:p>
+      <w:pPr>
+        <w:rPr>
+          <w:rFonts w:ascii="Garamond" w:hAnsi="Garamond"/>
+        </w:rPr>
+      </w:pPr>
+      <w:r>
+        <w:rPr>
+          <w:rFonts w:ascii="Garamond" w:hAnsi="Garamond"/>
+        </w:rPr>
+        <w:t>Essential Questions:</w:t>
+      </w:r>
+    </w:p>
+    <w:p>
+      <w:pPr>
+        <w:pStyle w:val="ListParagraph"/>
+        <w:numPr>
+          <w:ilvl w:val="0"/>
+          <w:numId w:val="3"/>
+        </w:numPr>
+        <w:rPr>
+          <w:rFonts w:ascii="Garamond" w:hAnsi="Garamond"/>
+        </w:rPr>
+      </w:pPr>
+      <w:r>
+        <w:rPr>
+          <w:rFonts w:ascii="Garamond" w:hAnsi="Garamond"/>
+        </w:rPr>
+        <w:t>Why do computers use a restricted language?</w:t>
+      </w:r>
+    </w:p>
+    <w:p>
+      <w:pPr>
+        <w:pStyle w:val="ListParagraph"/>
+        <w:numPr>
+          <w:ilvl w:val="0"/>
+          <w:numId w:val="3"/>
+        </w:numPr>
+        <w:rPr>
+          <w:rFonts w:ascii="Garamond" w:hAnsi="Garamond"/>
+        </w:rPr>
+      </w:pPr>
+      <w:r>
+        <w:rPr>
+          <w:rFonts w:ascii="Garamond" w:hAnsi="Garamond"/>
+        </w:rPr>
+        <w:t>What are computers good at and what are they bad at?</w:t>
+      </w:r>
+    </w:p>
+    <w:p>
+      <w:pPr>
+        <w:pStyle w:val="ListParagraph"/>
+        <w:numPr>
+          <w:ilvl w:val="0"/>
+          <w:numId w:val="3"/>
+        </w:numPr>
+        <w:rPr>
+          <w:rFonts w:ascii="Garamond" w:hAnsi="Garamond"/>
+        </w:rPr>
+      </w:pPr>
+      <w:r>
+        <w:rPr>
+          <w:rFonts w:ascii="Garamond" w:hAnsi="Garamond"/>
+        </w:rPr>
+        <w:t xml:space="preserve">How can control flow logic be used to make good decisions? </w:t>
+      </w:r>
+    </w:p>
+    <w:p>
+      <w:pPr>
+        <w:rPr>
+          <w:rFonts w:ascii="Garamond" w:hAnsi="Garamond"/>
+        </w:rPr>
+      </w:pPr>
+    </w:p>
+    <w:p>
+      <w:pPr>
+        <w:rPr>
+          <w:rFonts w:ascii="Garamond" w:hAnsi="Garamond"/>
+          <w:b/>
+          <w:bCs/>
+          <w:sz w:val="28"/>
+          <w:szCs w:val="28"/>
+        </w:rPr>
+      </w:pPr>
+      <w:r>
+        <w:rPr>
+          <w:rFonts w:ascii="Garamond" w:hAnsi="Garamond"/>
+          <w:b/>
+          <w:bCs/>
+          <w:sz w:val="28"/>
+          <w:szCs w:val="28"/>
+        </w:rPr>
+        <w:t>Unit 2</w:t>
+      </w:r>
+      <w:r>
+        <w:rPr>
+          <w:rFonts w:ascii="Garamond" w:hAnsi="Garamond"/>
+          <w:b/>
+          <w:bCs/>
+          <w:sz w:val="28"/>
+          <w:szCs w:val="28"/>
+        </w:rPr>
+        <w:t xml:space="preserve"> – </w:t>
+      </w:r>
+      <w:r>
+        <w:rPr>
+          <w:rFonts w:ascii="Garamond" w:hAnsi="Garamond"/>
+          <w:b/>
+          <w:bCs/>
+          <w:sz w:val="28"/>
+          <w:szCs w:val="28"/>
+        </w:rPr>
+        <w:t>Scratch</w:t>
+      </w:r>
+      <w:r>
+        <w:rPr>
+          <w:rFonts w:ascii="Garamond" w:hAnsi="Garamond"/>
+          <w:b/>
+          <w:bCs/>
+          <w:sz w:val="28"/>
+          <w:szCs w:val="28"/>
+        </w:rPr>
+        <w:t xml:space="preserve"> Programming</w:t>
+      </w:r>
+    </w:p>
+    <w:p>
+      <w:pPr>
+        <w:rPr>
+          <w:rFonts w:ascii="Garamond" w:hAnsi="Garamond"/>
+          <w:b/>
+          <w:bCs/>
+        </w:rPr>
+      </w:pPr>
+    </w:p>
+    <w:p>
+      <w:pPr>
+        <w:rPr>
+          <w:rFonts w:ascii="Garamond" w:hAnsi="Garamond"/>
+        </w:rPr>
+      </w:pPr>
+      <w:r>
+        <w:rPr>
+          <w:rFonts w:ascii="Garamond" w:hAnsi="Garamond"/>
+        </w:rPr>
+        <w:t>Objectives:</w:t>
+      </w:r>
+    </w:p>
+    <w:p>
+      <w:pPr>
+        <w:pStyle w:val="ListParagraph"/>
+        <w:numPr>
+          <w:ilvl w:val="0"/>
+          <w:numId w:val="3"/>
+        </w:numPr>
+        <w:rPr>
+          <w:rFonts w:ascii="Garamond" w:hAnsi="Garamond"/>
+        </w:rPr>
+      </w:pPr>
+      <w:r>
+        <w:rPr>
+          <w:rFonts w:ascii="Garamond" w:hAnsi="Garamond"/>
+        </w:rPr>
+        <w:t>Understand common programming paradigms and how to use them.</w:t>
+      </w:r>
+    </w:p>
+    <w:p>
+      <w:pPr>
+        <w:pStyle w:val="ListParagraph"/>
+        <w:numPr>
+          <w:ilvl w:val="0"/>
+          <w:numId w:val="3"/>
+        </w:numPr>
+        <w:rPr>
+          <w:rFonts w:ascii="Garamond" w:hAnsi="Garamond"/>
+        </w:rPr>
+      </w:pPr>
+      <w:r>
+        <w:rPr>
+          <w:rFonts w:ascii="Garamond" w:hAnsi="Garamond"/>
+        </w:rPr>
+        <w:t>Learn how to use scratch to create creative tools, games, and art.</w:t>
+      </w:r>
+    </w:p>
+    <w:p>
+      <w:pPr>
+        <w:pStyle w:val="ListParagraph"/>
+        <w:numPr>
+          <w:ilvl w:val="0"/>
+          <w:numId w:val="3"/>
+        </w:numPr>
+        <w:rPr>
+          <w:rFonts w:ascii="Garamond" w:hAnsi="Garamond"/>
+        </w:rPr>
+      </w:pPr>
+      <w:r>
+        <w:rPr>
+          <w:rFonts w:ascii="Garamond" w:hAnsi="Garamond"/>
+        </w:rPr>
+        <w:t>View Scratch as a potential tool for dealing with boring/rote computation problems.</w:t>
       </w:r>
     </w:p>
     <w:p>

</xml_diff>